<commit_message>
updated robot orientation calculation
</commit_message>
<xml_diff>
--- a/Report - Odometry of a Differential Drive Robot.docx
+++ b/Report - Odometry of a Differential Drive Robot.docx
@@ -30,7 +30,192 @@
         <w:rPr>
           <w:rFonts w:ascii="Cambria Math" w:hAnsi="Cambria Math" w:cs="Arial"/>
         </w:rPr>
-        <w:t>Using the python programming language, a program to calculate the odometry data of differential drive robot was created. The program calculates the left and right wheel speeds based on encoder outputs at 2Hz. Every 0.5 seconds (</w:t>
+        <w:t>Using the python programming language, a program to calculate the odometry data of differential drive robot was created. The program calculates the left and right wheel speeds based on encoder outputs at 2Hz. Every 0.5 seconds (Δ</w:t>
+      </w:r>
+      <w:r>
+        <w:rPr>
+          <w:rFonts w:ascii="Cambria Math" w:hAnsi="Cambria Math" w:cs="Cambria Math"/>
+        </w:rPr>
+        <w:t>𝑡</w:t>
+      </w:r>
+      <w:r>
+        <w:rPr>
+          <w:rFonts w:ascii="Cambria Math" w:hAnsi="Cambria Math" w:cs="Arial"/>
+        </w:rPr>
+        <w:t xml:space="preserve">) the encoders output the angular velocities, </w:t>
+      </w:r>
+      <w:r>
+        <w:rPr>
+          <w:rFonts w:ascii="Cambria Math" w:hAnsi="Cambria Math" w:cs="Cambria Math"/>
+        </w:rPr>
+        <w:t>𝜔</w:t>
+      </w:r>
+      <w:r>
+        <w:rPr>
+          <w:rFonts w:ascii="Cambria Math" w:hAnsi="Cambria Math" w:cs="Arial"/>
+        </w:rPr>
+        <w:t xml:space="preserve"> (rad/s), of the wheels. This data is used to calculate the speeds of the left and right wheels, </w:t>
+      </w:r>
+      <w:r>
+        <w:rPr>
+          <w:rFonts w:ascii="Cambria Math" w:hAnsi="Cambria Math" w:cs="Cambria Math"/>
+        </w:rPr>
+        <w:t>𝜗</w:t>
+      </w:r>
+      <w:r>
+        <w:rPr>
+          <w:rFonts w:ascii="Cambria Math" w:hAnsi="Cambria Math" w:cs="Arial"/>
+        </w:rPr>
+        <w:t xml:space="preserve">; given the formula </w:t>
+      </w:r>
+      <w:r>
+        <w:rPr>
+          <w:rFonts w:ascii="Cambria Math" w:hAnsi="Cambria Math" w:cs="Cambria Math"/>
+        </w:rPr>
+        <w:t>𝜗</w:t>
+      </w:r>
+      <w:r>
+        <w:rPr>
+          <w:rFonts w:ascii="Cambria Math" w:hAnsi="Cambria Math" w:cs="Arial"/>
+        </w:rPr>
+        <w:t>=</w:t>
+      </w:r>
+      <w:r>
+        <w:rPr>
+          <w:rFonts w:ascii="Cambria Math" w:hAnsi="Cambria Math" w:cs="Cambria Math"/>
+        </w:rPr>
+        <w:t>𝜔</w:t>
+      </w:r>
+      <w:r>
+        <w:rPr>
+          <w:rFonts w:ascii="Cambria Math" w:hAnsi="Cambria Math" w:cs="Arial"/>
+        </w:rPr>
+        <w:t>∙</w:t>
+      </w:r>
+      <w:r>
+        <w:rPr>
+          <w:rFonts w:ascii="Cambria Math" w:hAnsi="Cambria Math" w:cs="Cambria Math"/>
+        </w:rPr>
+        <w:t>𝑟</w:t>
+      </w:r>
+      <w:r>
+        <w:rPr>
+          <w:rFonts w:ascii="Cambria Math" w:hAnsi="Cambria Math" w:cs="Arial"/>
+        </w:rPr>
+        <w:t xml:space="preserve">, where </w:t>
+      </w:r>
+      <w:r>
+        <w:rPr>
+          <w:rFonts w:ascii="Cambria Math" w:hAnsi="Cambria Math" w:cs="Cambria Math"/>
+        </w:rPr>
+        <w:t>𝑟</w:t>
+      </w:r>
+      <w:r>
+        <w:rPr>
+          <w:rFonts w:ascii="Cambria Math" w:hAnsi="Cambria Math" w:cs="Arial"/>
+        </w:rPr>
+        <w:t xml:space="preserve"> is the radius of the wheels. Once the speeds of left and right wheels then the displacement (Δ</w:t>
+      </w:r>
+      <w:r>
+        <w:rPr>
+          <w:rFonts w:ascii="Cambria Math" w:hAnsi="Cambria Math" w:cs="Cambria Math"/>
+        </w:rPr>
+        <w:t>𝑠)</w:t>
+      </w:r>
+      <w:r>
+        <w:rPr>
+          <w:rFonts w:ascii="Cambria Math" w:hAnsi="Cambria Math" w:cs="Arial"/>
+        </w:rPr>
+        <w:t xml:space="preserve"> of each wheel can be determined from the formular; Δ</w:t>
+      </w:r>
+      <w:r>
+        <w:rPr>
+          <w:rFonts w:ascii="Cambria Math" w:hAnsi="Cambria Math" w:cs="Cambria Math"/>
+        </w:rPr>
+        <w:t>𝑠</w:t>
+      </w:r>
+      <w:r>
+        <w:rPr>
+          <w:rFonts w:ascii="Cambria Math" w:hAnsi="Cambria Math" w:cs="Arial"/>
+        </w:rPr>
+        <w:t xml:space="preserve"> = </w:t>
+      </w:r>
+      <w:r>
+        <w:rPr>
+          <w:rFonts w:ascii="Cambria Math" w:hAnsi="Cambria Math" w:cs="Cambria Math"/>
+        </w:rPr>
+        <w:t>𝜗</w:t>
+      </w:r>
+      <w:r>
+        <w:rPr>
+          <w:rFonts w:ascii="Cambria Math" w:hAnsi="Cambria Math" w:cs="Arial"/>
+        </w:rPr>
+        <w:t xml:space="preserve"> Δ</w:t>
+      </w:r>
+      <w:r>
+        <w:rPr>
+          <w:rFonts w:ascii="Cambria Math" w:hAnsi="Cambria Math" w:cs="Cambria Math"/>
+        </w:rPr>
+        <w:t xml:space="preserve">𝑡. </w:t>
+      </w:r>
+      <w:r>
+        <w:rPr>
+          <w:rFonts w:ascii="Cambria Math" w:hAnsi="Cambria Math" w:cs="Cambria Math"/>
+        </w:rPr>
+        <w:t xml:space="preserve"> The position of the robot can be determined from change in orientation and displacement of the entire robot. To determine the orientation (</w:t>
+      </w:r>
+      <w:proofErr w:type="spellStart"/>
+      <w:r>
+        <w:rPr>
+          <w:rFonts w:ascii="Cambria Math" w:hAnsi="Cambria Math" w:cs="Arial"/>
+        </w:rPr>
+        <w:t>Δθ</w:t>
+      </w:r>
+      <w:proofErr w:type="spellEnd"/>
+      <w:r>
+        <w:rPr>
+          <w:rFonts w:ascii="Cambria Math" w:hAnsi="Cambria Math" w:cs="Arial"/>
+        </w:rPr>
+        <w:t>)</w:t>
+      </w:r>
+      <w:r>
+        <w:rPr>
+          <w:rFonts w:ascii="Cambria Math" w:hAnsi="Cambria Math" w:cs="Cambria Math"/>
+        </w:rPr>
+        <w:t xml:space="preserve">; the following formula can be used: </w:t>
+      </w:r>
+      <w:proofErr w:type="spellStart"/>
+      <w:r>
+        <w:rPr>
+          <w:rFonts w:ascii="Cambria Math" w:hAnsi="Cambria Math" w:cs="Arial"/>
+        </w:rPr>
+        <w:t>Δθ</w:t>
+      </w:r>
+      <w:proofErr w:type="spellEnd"/>
+      <w:r>
+        <w:rPr>
+          <w:rFonts w:ascii="Cambria Math" w:hAnsi="Cambria Math" w:cs="Arial"/>
+        </w:rPr>
+        <w:t>= Δ</w:t>
+      </w:r>
+      <w:r>
+        <w:rPr>
+          <w:rFonts w:ascii="Cambria Math" w:hAnsi="Cambria Math" w:cs="Cambria Math"/>
+        </w:rPr>
+        <w:t>𝑠</w:t>
+      </w:r>
+      <w:r>
+        <w:rPr>
+          <w:rFonts w:ascii="Cambria Math" w:hAnsi="Cambria Math" w:cs="Cambria Math"/>
+          <w:vertAlign w:val="subscript"/>
+        </w:rPr>
+        <w:t>r</w:t>
+      </w:r>
+      <w:r>
+        <w:rPr>
+          <w:rFonts w:ascii="Cambria Math" w:hAnsi="Cambria Math" w:cs="Cambria Math"/>
+        </w:rPr>
+        <w:t>-</w:t>
       </w:r>
       <w:r>
         <w:rPr>
@@ -42,176 +227,47 @@
         <w:rPr>
           <w:rFonts w:ascii="Cambria Math" w:hAnsi="Cambria Math" w:cs="Cambria Math"/>
         </w:rPr>
-        <w:t>𝑡</w:t>
-      </w:r>
-      <w:r>
-        <w:rPr>
-          <w:rFonts w:ascii="Cambria Math" w:hAnsi="Cambria Math" w:cs="Arial"/>
-        </w:rPr>
-        <w:t xml:space="preserve">) the encoders output the angular velocities, </w:t>
-      </w:r>
-      <w:r>
-        <w:rPr>
-          <w:rFonts w:ascii="Cambria Math" w:hAnsi="Cambria Math" w:cs="Cambria Math"/>
-        </w:rPr>
-        <w:t>𝜔</w:t>
-      </w:r>
-      <w:r>
-        <w:rPr>
-          <w:rFonts w:ascii="Cambria Math" w:hAnsi="Cambria Math" w:cs="Arial"/>
-        </w:rPr>
-        <w:t xml:space="preserve"> (rad/s), of the wheels. This data is used to calculate the speeds of the left and right wheels,</w:t>
-      </w:r>
-      <w:r>
-        <w:rPr>
-          <w:rFonts w:ascii="Cambria Math" w:hAnsi="Cambria Math" w:cs="Arial"/>
-        </w:rPr>
-        <w:t xml:space="preserve"> </w:t>
-      </w:r>
-      <w:r>
-        <w:rPr>
-          <w:rFonts w:ascii="Cambria Math" w:hAnsi="Cambria Math" w:cs="Cambria Math"/>
-        </w:rPr>
-        <w:t>𝜗</w:t>
-      </w:r>
-      <w:r>
-        <w:rPr>
-          <w:rFonts w:ascii="Cambria Math" w:hAnsi="Cambria Math" w:cs="Arial"/>
-        </w:rPr>
-        <w:t xml:space="preserve">; given the formula </w:t>
-      </w:r>
-      <w:r>
-        <w:rPr>
-          <w:rFonts w:ascii="Cambria Math" w:hAnsi="Cambria Math" w:cs="Cambria Math"/>
-        </w:rPr>
-        <w:t>𝜗</w:t>
-      </w:r>
-      <w:r>
-        <w:rPr>
-          <w:rFonts w:ascii="Cambria Math" w:hAnsi="Cambria Math" w:cs="Arial"/>
-        </w:rPr>
-        <w:t>=</w:t>
-      </w:r>
-      <w:r>
-        <w:rPr>
-          <w:rFonts w:ascii="Cambria Math" w:hAnsi="Cambria Math" w:cs="Cambria Math"/>
-        </w:rPr>
-        <w:t>𝜔</w:t>
-      </w:r>
-      <w:r>
-        <w:rPr>
-          <w:rFonts w:ascii="Cambria Math" w:hAnsi="Cambria Math" w:cs="Arial"/>
-        </w:rPr>
-        <w:t>∙</w:t>
-      </w:r>
-      <w:r>
-        <w:rPr>
-          <w:rFonts w:ascii="Cambria Math" w:hAnsi="Cambria Math" w:cs="Cambria Math"/>
-        </w:rPr>
-        <w:t>𝑟</w:t>
-      </w:r>
-      <w:r>
-        <w:rPr>
-          <w:rFonts w:ascii="Cambria Math" w:hAnsi="Cambria Math" w:cs="Arial"/>
-        </w:rPr>
-        <w:t xml:space="preserve">, where </w:t>
-      </w:r>
-      <w:r>
-        <w:rPr>
-          <w:rFonts w:ascii="Cambria Math" w:hAnsi="Cambria Math" w:cs="Cambria Math"/>
-        </w:rPr>
-        <w:t>𝑟</w:t>
-      </w:r>
-      <w:r>
-        <w:rPr>
-          <w:rFonts w:ascii="Cambria Math" w:hAnsi="Cambria Math" w:cs="Arial"/>
-        </w:rPr>
-        <w:t xml:space="preserve"> is the radius of the wheels. Once the speeds of left and right wheels then the displacement (</w:t>
-      </w:r>
-      <w:r>
-        <w:rPr>
-          <w:rFonts w:ascii="Cambria Math" w:hAnsi="Cambria Math" w:cs="Arial"/>
-        </w:rPr>
-        <w:t>Δ</w:t>
-      </w:r>
-      <w:r>
-        <w:rPr>
-          <w:rFonts w:ascii="Cambria Math" w:hAnsi="Cambria Math" w:cs="Cambria Math"/>
-        </w:rPr>
         <w:t>𝑠</w:t>
       </w:r>
       <w:r>
         <w:rPr>
           <w:rFonts w:ascii="Cambria Math" w:hAnsi="Cambria Math" w:cs="Cambria Math"/>
+          <w:vertAlign w:val="subscript"/>
+        </w:rPr>
+        <w:t>l</w:t>
+      </w:r>
+      <w:r>
+        <w:rPr>
+          <w:rFonts w:ascii="Cambria Math" w:hAnsi="Cambria Math" w:cs="Cambria Math"/>
+        </w:rPr>
+        <w:t>/2L. Where 2L is the width of the robot. The change in x (</w:t>
+      </w:r>
+      <w:proofErr w:type="spellStart"/>
+      <w:r>
+        <w:rPr>
+          <w:rFonts w:ascii="Cambria Math" w:hAnsi="Cambria Math" w:cs="Arial"/>
+        </w:rPr>
+        <w:t>Δx</w:t>
+      </w:r>
+      <w:proofErr w:type="spellEnd"/>
+      <w:r>
+        <w:rPr>
+          <w:rFonts w:ascii="Cambria Math" w:hAnsi="Cambria Math" w:cs="Arial"/>
         </w:rPr>
         <w:t>)</w:t>
       </w:r>
       <w:r>
         <w:rPr>
-          <w:rFonts w:ascii="Cambria Math" w:hAnsi="Cambria Math" w:cs="Arial"/>
-        </w:rPr>
-        <w:t xml:space="preserve"> of each wheel can be determined from the formular; </w:t>
-      </w:r>
-      <w:r>
-        <w:rPr>
-          <w:rFonts w:ascii="Cambria Math" w:hAnsi="Cambria Math" w:cs="Arial"/>
-        </w:rPr>
-        <w:t>Δ</w:t>
-      </w:r>
-      <w:r>
-        <w:rPr>
-          <w:rFonts w:ascii="Cambria Math" w:hAnsi="Cambria Math" w:cs="Cambria Math"/>
-        </w:rPr>
-        <w:t>𝑠</w:t>
-      </w:r>
-      <w:r>
-        <w:rPr>
-          <w:rFonts w:ascii="Cambria Math" w:hAnsi="Cambria Math" w:cs="Arial"/>
-        </w:rPr>
-        <w:t xml:space="preserve"> </w:t>
-      </w:r>
-      <w:r>
-        <w:rPr>
-          <w:rFonts w:ascii="Cambria Math" w:hAnsi="Cambria Math" w:cs="Arial"/>
-        </w:rPr>
-        <w:t xml:space="preserve">= </w:t>
-      </w:r>
-      <w:r>
-        <w:rPr>
-          <w:rFonts w:ascii="Cambria Math" w:hAnsi="Cambria Math" w:cs="Cambria Math"/>
-        </w:rPr>
-        <w:t>𝜗</w:t>
-      </w:r>
-      <w:r>
-        <w:rPr>
-          <w:rFonts w:ascii="Cambria Math" w:hAnsi="Cambria Math" w:cs="Arial"/>
-        </w:rPr>
-        <w:t xml:space="preserve"> Δ</w:t>
-      </w:r>
-      <w:r>
-        <w:rPr>
-          <w:rFonts w:ascii="Cambria Math" w:hAnsi="Cambria Math" w:cs="Cambria Math"/>
-        </w:rPr>
-        <w:t>𝑡</w:t>
-      </w:r>
-      <w:r>
-        <w:rPr>
-          <w:rFonts w:ascii="Cambria Math" w:hAnsi="Cambria Math" w:cs="Cambria Math"/>
-        </w:rPr>
-        <w:t xml:space="preserve">. </w:t>
-      </w:r>
-      <w:r>
-        <w:rPr>
-          <w:rFonts w:ascii="Cambria Math" w:hAnsi="Cambria Math" w:cs="Cambria Math"/>
-        </w:rPr>
-        <w:t xml:space="preserve"> The position of the robot can be determined from change in orientation and displacement of the entire robot. To determine the orientation (</w:t>
+          <w:rFonts w:ascii="Cambria Math" w:hAnsi="Cambria Math" w:cs="Cambria Math"/>
+        </w:rPr>
+        <w:t xml:space="preserve"> and y (</w:t>
       </w:r>
       <w:proofErr w:type="spellStart"/>
       <w:r>
         <w:rPr>
           <w:rFonts w:ascii="Cambria Math" w:hAnsi="Cambria Math" w:cs="Arial"/>
         </w:rPr>
-        <w:t>Δθ</w:t>
+        <w:t>Δy</w:t>
       </w:r>
       <w:proofErr w:type="spellEnd"/>
       <w:r>
@@ -224,130 +280,56 @@
         <w:rPr>
           <w:rFonts w:ascii="Cambria Math" w:hAnsi="Cambria Math" w:cs="Cambria Math"/>
         </w:rPr>
-        <w:t xml:space="preserve">; the following formula can be used: </w:t>
+        <w:t xml:space="preserve"> position can be determined using the following formulas: </w:t>
       </w:r>
       <w:proofErr w:type="spellStart"/>
       <w:r>
         <w:rPr>
           <w:rFonts w:ascii="Cambria Math" w:hAnsi="Cambria Math" w:cs="Arial"/>
         </w:rPr>
-        <w:t>Δθ</w:t>
+        <w:t>Δx</w:t>
       </w:r>
       <w:proofErr w:type="spellEnd"/>
       <w:r>
         <w:rPr>
           <w:rFonts w:ascii="Cambria Math" w:hAnsi="Cambria Math" w:cs="Arial"/>
         </w:rPr>
-        <w:t xml:space="preserve">= </w:t>
-      </w:r>
-      <w:r>
-        <w:rPr>
-          <w:rFonts w:ascii="Cambria Math" w:hAnsi="Cambria Math" w:cs="Arial"/>
-        </w:rPr>
-        <w:t>Δ</w:t>
-      </w:r>
-      <w:r>
-        <w:rPr>
-          <w:rFonts w:ascii="Cambria Math" w:hAnsi="Cambria Math" w:cs="Cambria Math"/>
-        </w:rPr>
-        <w:t>𝑠</w:t>
-      </w:r>
-      <w:r>
-        <w:rPr>
-          <w:rFonts w:ascii="Cambria Math" w:hAnsi="Cambria Math" w:cs="Cambria Math"/>
-          <w:vertAlign w:val="subscript"/>
-        </w:rPr>
-        <w:t>r</w:t>
-      </w:r>
-      <w:r>
-        <w:rPr>
-          <w:rFonts w:ascii="Cambria Math" w:hAnsi="Cambria Math" w:cs="Cambria Math"/>
-        </w:rPr>
-        <w:t>-</w:t>
-      </w:r>
-      <w:r>
-        <w:rPr>
-          <w:rFonts w:ascii="Cambria Math" w:hAnsi="Cambria Math" w:cs="Arial"/>
-        </w:rPr>
-        <w:t>Δ</w:t>
-      </w:r>
-      <w:r>
-        <w:rPr>
-          <w:rFonts w:ascii="Cambria Math" w:hAnsi="Cambria Math" w:cs="Cambria Math"/>
-        </w:rPr>
-        <w:t>𝑠</w:t>
-      </w:r>
-      <w:r>
-        <w:rPr>
-          <w:rFonts w:ascii="Cambria Math" w:hAnsi="Cambria Math" w:cs="Cambria Math"/>
-          <w:vertAlign w:val="subscript"/>
-        </w:rPr>
-        <w:t>l</w:t>
-      </w:r>
-      <w:r>
-        <w:rPr>
-          <w:rFonts w:ascii="Cambria Math" w:hAnsi="Cambria Math" w:cs="Cambria Math"/>
-        </w:rPr>
-        <w:t>/2L. Where 2L is the width of the robot. The change in x (</w:t>
+        <w:t xml:space="preserve"> = </w:t>
       </w:r>
       <w:proofErr w:type="spellStart"/>
       <w:r>
         <w:rPr>
           <w:rFonts w:ascii="Cambria Math" w:hAnsi="Cambria Math" w:cs="Arial"/>
         </w:rPr>
-        <w:t>Δx</w:t>
+        <w:t>Δs</w:t>
       </w:r>
       <w:proofErr w:type="spellEnd"/>
       <w:r>
         <w:rPr>
           <w:rFonts w:ascii="Cambria Math" w:hAnsi="Cambria Math" w:cs="Arial"/>
         </w:rPr>
-        <w:t>)</w:t>
-      </w:r>
-      <w:r>
-        <w:rPr>
-          <w:rFonts w:ascii="Cambria Math" w:hAnsi="Cambria Math" w:cs="Cambria Math"/>
-        </w:rPr>
-        <w:t xml:space="preserve"> and y (</w:t>
+        <w:t>(</w:t>
       </w:r>
       <w:proofErr w:type="spellStart"/>
       <w:r>
         <w:rPr>
           <w:rFonts w:ascii="Cambria Math" w:hAnsi="Cambria Math" w:cs="Arial"/>
         </w:rPr>
-        <w:t>Δ</w:t>
-      </w:r>
-      <w:r>
-        <w:rPr>
-          <w:rFonts w:ascii="Cambria Math" w:hAnsi="Cambria Math" w:cs="Arial"/>
-        </w:rPr>
-        <w:t>y</w:t>
+        <w:t>θ+Δθ</w:t>
       </w:r>
       <w:proofErr w:type="spellEnd"/>
       <w:r>
         <w:rPr>
           <w:rFonts w:ascii="Cambria Math" w:hAnsi="Cambria Math" w:cs="Arial"/>
         </w:rPr>
-        <w:t>)</w:t>
-      </w:r>
-      <w:r>
-        <w:rPr>
-          <w:rFonts w:ascii="Cambria Math" w:hAnsi="Cambria Math" w:cs="Cambria Math"/>
-        </w:rPr>
-        <w:t xml:space="preserve"> position can be determined using the following formulas: </w:t>
+        <w:t xml:space="preserve">/2), </w:t>
       </w:r>
       <w:proofErr w:type="spellStart"/>
       <w:r>
         <w:rPr>
           <w:rFonts w:ascii="Cambria Math" w:hAnsi="Cambria Math" w:cs="Arial"/>
         </w:rPr>
-        <w:t>Δ</w:t>
-      </w:r>
-      <w:r>
-        <w:rPr>
-          <w:rFonts w:ascii="Cambria Math" w:hAnsi="Cambria Math" w:cs="Arial"/>
-        </w:rPr>
-        <w:t>x</w:t>
+        <w:t>Δy</w:t>
       </w:r>
       <w:proofErr w:type="spellEnd"/>
       <w:r>
@@ -361,13 +343,7 @@
         <w:rPr>
           <w:rFonts w:ascii="Cambria Math" w:hAnsi="Cambria Math" w:cs="Arial"/>
         </w:rPr>
-        <w:t>Δ</w:t>
-      </w:r>
-      <w:r>
-        <w:rPr>
-          <w:rFonts w:ascii="Cambria Math" w:hAnsi="Cambria Math" w:cs="Arial"/>
-        </w:rPr>
-        <w:t>s</w:t>
+        <w:t>Δs</w:t>
       </w:r>
       <w:proofErr w:type="spellEnd"/>
       <w:r>
@@ -381,80 +357,14 @@
         <w:rPr>
           <w:rFonts w:ascii="Cambria Math" w:hAnsi="Cambria Math" w:cs="Arial"/>
         </w:rPr>
-        <w:t>θ</w:t>
-      </w:r>
-      <w:r>
-        <w:rPr>
-          <w:rFonts w:ascii="Cambria Math" w:hAnsi="Cambria Math" w:cs="Arial"/>
-        </w:rPr>
-        <w:t>+</w:t>
-      </w:r>
-      <w:r>
-        <w:rPr>
-          <w:rFonts w:ascii="Cambria Math" w:hAnsi="Cambria Math" w:cs="Arial"/>
-        </w:rPr>
-        <w:t>Δθ</w:t>
+        <w:t>θ+Δθ</w:t>
       </w:r>
       <w:proofErr w:type="spellEnd"/>
       <w:r>
         <w:rPr>
           <w:rFonts w:ascii="Cambria Math" w:hAnsi="Cambria Math" w:cs="Arial"/>
         </w:rPr>
-        <w:t xml:space="preserve">/2), </w:t>
-      </w:r>
-      <w:proofErr w:type="spellStart"/>
-      <w:r>
-        <w:rPr>
-          <w:rFonts w:ascii="Cambria Math" w:hAnsi="Cambria Math" w:cs="Arial"/>
-        </w:rPr>
-        <w:t>Δ</w:t>
-      </w:r>
-      <w:r>
-        <w:rPr>
-          <w:rFonts w:ascii="Cambria Math" w:hAnsi="Cambria Math" w:cs="Arial"/>
-        </w:rPr>
-        <w:t>y</w:t>
-      </w:r>
-      <w:proofErr w:type="spellEnd"/>
-      <w:r>
-        <w:rPr>
-          <w:rFonts w:ascii="Cambria Math" w:hAnsi="Cambria Math" w:cs="Arial"/>
-        </w:rPr>
-        <w:t xml:space="preserve"> = </w:t>
-      </w:r>
-      <w:proofErr w:type="spellStart"/>
-      <w:r>
-        <w:rPr>
-          <w:rFonts w:ascii="Cambria Math" w:hAnsi="Cambria Math" w:cs="Arial"/>
-        </w:rPr>
-        <w:t>Δs</w:t>
-      </w:r>
-      <w:proofErr w:type="spellEnd"/>
-      <w:r>
-        <w:rPr>
-          <w:rFonts w:ascii="Cambria Math" w:hAnsi="Cambria Math" w:cs="Arial"/>
-        </w:rPr>
-        <w:t>(</w:t>
-      </w:r>
-      <w:proofErr w:type="spellStart"/>
-      <w:r>
-        <w:rPr>
-          <w:rFonts w:ascii="Cambria Math" w:hAnsi="Cambria Math" w:cs="Arial"/>
-        </w:rPr>
-        <w:t>θ+Δθ</w:t>
-      </w:r>
-      <w:proofErr w:type="spellEnd"/>
-      <w:r>
-        <w:rPr>
-          <w:rFonts w:ascii="Cambria Math" w:hAnsi="Cambria Math" w:cs="Arial"/>
-        </w:rPr>
-        <w:t>/2)</w:t>
-      </w:r>
-      <w:r>
-        <w:rPr>
-          <w:rFonts w:ascii="Cambria Math" w:hAnsi="Cambria Math" w:cs="Arial"/>
-        </w:rPr>
-        <w:t>.</w:t>
+        <w:t>/2).</w:t>
       </w:r>
     </w:p>
     <w:p>
@@ -526,10 +436,14 @@
             <v:path o:extrusionok="f" gradientshapeok="t" o:connecttype="rect"/>
             <o:lock v:ext="edit" aspectratio="t"/>
           </v:shapetype>
-          <v:shape id="_x0000_i1036" type="#_x0000_t75" style="width:513pt;height:320.25pt" o:ole="">
+          <v:shape id="_x0000_i1033" type="#_x0000_t75" style="width:513pt;height:320.25pt" o:ole="">
             <v:imagedata r:id="rId6" o:title=""/>
+            <w10:bordertop type="single" width="4"/>
+            <w10:borderleft type="single" width="4"/>
+            <w10:borderbottom type="single" width="4"/>
+            <w10:borderright type="single" width="4"/>
           </v:shape>
-          <o:OLEObject Type="Embed" ProgID="Excel.Sheet.12" ShapeID="_x0000_i1036" DrawAspect="Content" ObjectID="_1692769162" r:id="rId7"/>
+          <o:OLEObject Type="Embed" ProgID="Excel.Sheet.12" ShapeID="_x0000_i1033" DrawAspect="Content" ObjectID="_1692778532" r:id="rId7"/>
         </w:object>
       </w:r>
     </w:p>
@@ -582,10 +496,10 @@
         </w:rPr>
         <w:lastRenderedPageBreak/>
         <w:drawing>
-          <wp:inline distT="0" distB="0" distL="0" distR="0" wp14:anchorId="3B4F9227" wp14:editId="1049B63E">
+          <wp:inline distT="0" distB="0" distL="0" distR="0" wp14:anchorId="3B4F9227" wp14:editId="1AD805AD">
             <wp:extent cx="5943600" cy="5943600"/>
             <wp:effectExtent l="0" t="0" r="0" b="0"/>
-            <wp:docPr id="1" name="Picture 1" descr="Chart, line chart&#10;&#10;Description automatically generated"/>
+            <wp:docPr id="1" name="Picture 1"/>
             <wp:cNvGraphicFramePr>
               <a:graphicFrameLocks xmlns:a="http://schemas.openxmlformats.org/drawingml/2006/main" noChangeAspect="1"/>
             </wp:cNvGraphicFramePr>
@@ -593,7 +507,7 @@
               <a:graphicData uri="http://schemas.openxmlformats.org/drawingml/2006/picture">
                 <pic:pic xmlns:pic="http://schemas.openxmlformats.org/drawingml/2006/picture">
                   <pic:nvPicPr>
-                    <pic:cNvPr id="1" name="Picture 1" descr="Chart, line chart&#10;&#10;Description automatically generated"/>
+                    <pic:cNvPr id="1" name="Picture 1"/>
                     <pic:cNvPicPr/>
                   </pic:nvPicPr>
                   <pic:blipFill>
@@ -704,19 +618,7 @@
         <w:rPr>
           <w:rFonts w:ascii="Cambria Math" w:hAnsi="Cambria Math" w:cs="Cambria Math"/>
         </w:rPr>
-        <w:t>(</w:t>
-      </w:r>
-      <w:r>
-        <w:rPr>
-          <w:rFonts w:ascii="Cambria Math" w:hAnsi="Cambria Math" w:cs="Cambria Math"/>
-        </w:rPr>
-        <w:t>Differential Drive Robot Wheel Velocities (m/s)</w:t>
-      </w:r>
-      <w:r>
-        <w:rPr>
-          <w:rFonts w:ascii="Cambria Math" w:hAnsi="Cambria Math" w:cs="Cambria Math"/>
-        </w:rPr>
-        <w:t xml:space="preserve">) and fourth (Wheel Displacements (m)) plots </w:t>
+        <w:t xml:space="preserve">(Differential Drive Robot Wheel Velocities (m/s)) and fourth (Wheel Displacements (m)) plots </w:t>
       </w:r>
       <w:r>
         <w:rPr>

</xml_diff>